<commit_message>
I have now provided a pseudo code for the Alorithm
</commit_message>
<xml_diff>
--- a/Assignment 2 Hermann Mjelde Hamnnes.docx
+++ b/Assignment 2 Hermann Mjelde Hamnnes.docx
@@ -264,7 +264,7 @@
         <w:t xml:space="preserve"> </w:t>
       </w:r>
       <w:r>
-        <w:t>Har Aziz SINGH</w:t>
+        <w:t>NOUBEG</w:t>
       </w:r>
     </w:p>
     <w:p>
@@ -275,7 +275,16 @@
         <w:t xml:space="preserve">Due: </w:t>
       </w:r>
       <w:r>
-        <w:t>not specified yet</w:t>
+        <w:t>March 12</w:t>
+      </w:r>
+      <w:r>
+        <w:rPr>
+          <w:vertAlign w:val="superscript"/>
+        </w:rPr>
+        <w:t>th</w:t>
+      </w:r>
+      <w:r>
+        <w:t>, 2025</w:t>
       </w:r>
     </w:p>
     <w:p/>
@@ -602,6 +611,9 @@
       <w:r>
         <w:t>Algorithm</w:t>
       </w:r>
+      <w:r>
+        <w:t xml:space="preserve"> walkthrough</w:t>
+      </w:r>
     </w:p>
     <w:p>
       <w:r>
@@ -1323,6 +1335,9 @@
         <w:t xml:space="preserve"> in a loop fashion</w:t>
       </w:r>
       <w:r>
+        <w:t xml:space="preserve"> util the end of one of the lists is reached</w:t>
+      </w:r>
+      <w:r>
         <w:t>:</w:t>
       </w:r>
     </w:p>
@@ -1338,6 +1353,9 @@
         <w:t xml:space="preserve">If the </w:t>
       </w:r>
       <w:r>
+        <w:t xml:space="preserve">current </w:t>
+      </w:r>
+      <w:r>
         <w:t xml:space="preserve">value </w:t>
       </w:r>
       <w:r>
@@ -1350,16 +1368,37 @@
         <w:t>bigger</w:t>
       </w:r>
       <w:r>
-        <w:t xml:space="preserve"> than all the remaining values of the second list, then </w:t>
-      </w:r>
-      <w:r>
-        <w:t xml:space="preserve">add the last value from the </w:t>
+        <w:t xml:space="preserve"> than the </w:t>
+      </w:r>
+      <w:r>
+        <w:t>last value</w:t>
+      </w:r>
+      <w:r>
+        <w:t xml:space="preserve"> of the second list, then </w:t>
+      </w:r>
+      <w:r>
+        <w:t>a</w:t>
+      </w:r>
+      <w:r>
+        <w:t>ppend</w:t>
+      </w:r>
+      <w:r>
+        <w:t xml:space="preserve"> the </w:t>
+      </w:r>
+      <w:r>
+        <w:t>current</w:t>
+      </w:r>
+      <w:r>
+        <w:t xml:space="preserve"> value from the </w:t>
       </w:r>
       <w:r>
         <w:t xml:space="preserve">second list to the new list and </w:t>
       </w:r>
       <w:r>
-        <w:t xml:space="preserve">add the remaining values of the first list to the new </w:t>
+        <w:t>append</w:t>
+      </w:r>
+      <w:r>
+        <w:t xml:space="preserve"> the remaining values of the first list to the new </w:t>
       </w:r>
       <w:r>
         <w:t>list and return the</w:t>
@@ -1401,7 +1440,10 @@
         <w:t xml:space="preserve"> </w:t>
       </w:r>
       <w:r>
-        <w:t>add the value of the second list to the new tab</w:t>
+        <w:t>append</w:t>
+      </w:r>
+      <w:r>
+        <w:t xml:space="preserve"> the value of the second list to the new tab</w:t>
       </w:r>
       <w:r>
         <w:t>le</w:t>
@@ -1422,7 +1464,10 @@
         <w:t xml:space="preserve">Else </w:t>
       </w:r>
       <w:r>
-        <w:t xml:space="preserve">Move to the next value in the </w:t>
+        <w:t>m</w:t>
+      </w:r>
+      <w:r>
+        <w:t xml:space="preserve">ove to the next value in the </w:t>
       </w:r>
       <w:r>
         <w:t>first</w:t>
@@ -1491,7 +1536,15 @@
         <w:pStyle w:val="Listeavsnitt"/>
       </w:pPr>
       <w:r>
-        <w:t xml:space="preserve">8 &gt; 7  ?  </w:t>
+        <w:t xml:space="preserve">8 &gt; </w:t>
+      </w:r>
+      <w:proofErr w:type="gramStart"/>
+      <w:r>
+        <w:t>7  ?</w:t>
+      </w:r>
+      <w:proofErr w:type="gramEnd"/>
+      <w:r>
+        <w:t xml:space="preserve">  </w:t>
       </w:r>
     </w:p>
     <w:tbl>
@@ -1548,7 +1601,15 @@
         <w:pStyle w:val="Listeavsnitt"/>
       </w:pPr>
       <w:r>
-        <w:t xml:space="preserve">2 &gt; 4  ?  </w:t>
+        <w:t xml:space="preserve">2 &gt; </w:t>
+      </w:r>
+      <w:proofErr w:type="gramStart"/>
+      <w:r>
+        <w:t>4  ?</w:t>
+      </w:r>
+      <w:proofErr w:type="gramEnd"/>
+      <w:r>
+        <w:t xml:space="preserve">  </w:t>
       </w:r>
     </w:p>
     <w:tbl>
@@ -1605,7 +1666,15 @@
         <w:pStyle w:val="Listeavsnitt"/>
       </w:pPr>
       <w:r>
-        <w:t xml:space="preserve">6 &gt; 5  ?  </w:t>
+        <w:t xml:space="preserve">6 &gt; </w:t>
+      </w:r>
+      <w:proofErr w:type="gramStart"/>
+      <w:r>
+        <w:t>5  ?</w:t>
+      </w:r>
+      <w:proofErr w:type="gramEnd"/>
+      <w:r>
+        <w:t xml:space="preserve">  </w:t>
       </w:r>
     </w:p>
     <w:tbl>
@@ -1662,7 +1731,15 @@
         <w:pStyle w:val="Listeavsnitt"/>
       </w:pPr>
       <w:r>
-        <w:t xml:space="preserve">3 &gt; 1  ?  </w:t>
+        <w:t xml:space="preserve">3 &gt; </w:t>
+      </w:r>
+      <w:proofErr w:type="gramStart"/>
+      <w:r>
+        <w:t>1  ?</w:t>
+      </w:r>
+      <w:proofErr w:type="gramEnd"/>
+      <w:r>
+        <w:t xml:space="preserve">  </w:t>
       </w:r>
     </w:p>
     <w:p/>
@@ -1828,12 +1905,14 @@
       <w:r>
         <w:t xml:space="preserve">&gt; </w:t>
       </w:r>
+      <w:proofErr w:type="gramStart"/>
       <w:r>
         <w:t>2</w:t>
       </w:r>
       <w:r>
         <w:t xml:space="preserve">  ?</w:t>
       </w:r>
+      <w:proofErr w:type="gramEnd"/>
       <w:r>
         <w:t xml:space="preserve"> (b) </w:t>
       </w:r>
@@ -1900,7 +1979,7 @@
       </w:tblGrid>
       <w:tr>
         <w:trPr>
-          <w:trHeight w:val="323"/>
+          <w:trHeight w:val="132"/>
         </w:trPr>
         <w:tc>
           <w:tcPr>
@@ -2043,6 +2122,7 @@
       <w:r>
         <w:t xml:space="preserve"> &gt; </w:t>
       </w:r>
+      <w:proofErr w:type="gramStart"/>
       <w:r>
         <w:t>4</w:t>
       </w:r>
@@ -2055,6 +2135,7 @@
       <w:r>
         <w:t>?</w:t>
       </w:r>
+      <w:proofErr w:type="gramEnd"/>
       <w:r>
         <w:t xml:space="preserve"> (</w:t>
       </w:r>
@@ -2216,12 +2297,14 @@
       <w:r>
         <w:t xml:space="preserve">and 5 &gt; </w:t>
       </w:r>
+      <w:proofErr w:type="gramStart"/>
       <w:r>
         <w:t>1</w:t>
       </w:r>
       <w:r>
         <w:t xml:space="preserve">  ?</w:t>
       </w:r>
+      <w:proofErr w:type="gramEnd"/>
       <w:r>
         <w:t xml:space="preserve"> (b)</w:t>
       </w:r>
@@ -2419,12 +2502,14 @@
       <w:r>
         <w:t xml:space="preserve"> &gt; </w:t>
       </w:r>
+      <w:proofErr w:type="gramStart"/>
       <w:r>
         <w:t>3</w:t>
       </w:r>
       <w:r>
         <w:t xml:space="preserve">  ?</w:t>
       </w:r>
+      <w:proofErr w:type="gramEnd"/>
       <w:r>
         <w:t xml:space="preserve"> (a)</w:t>
       </w:r>
@@ -2637,8 +2722,13 @@
       <w:r>
         <w:t xml:space="preserve">and     2 &gt; </w:t>
       </w:r>
-      <w:r>
-        <w:t xml:space="preserve">1 ? </w:t>
+      <w:proofErr w:type="gramStart"/>
+      <w:r>
+        <w:t>1 ?</w:t>
+      </w:r>
+      <w:proofErr w:type="gramEnd"/>
+      <w:r>
+        <w:t xml:space="preserve"> </w:t>
       </w:r>
       <w:r>
         <w:t>(b)</w:t>
@@ -2861,12 +2951,14 @@
       <w:r>
         <w:t xml:space="preserve">and     2 &gt; </w:t>
       </w:r>
+      <w:proofErr w:type="gramStart"/>
       <w:r>
         <w:t>3</w:t>
       </w:r>
       <w:r>
         <w:t xml:space="preserve"> ?</w:t>
       </w:r>
+      <w:proofErr w:type="gramEnd"/>
       <w:r>
         <w:t xml:space="preserve">   </w:t>
       </w:r>
@@ -3129,11 +3221,16 @@
       <w:r>
         <w:t xml:space="preserve"> &gt; </w:t>
       </w:r>
+      <w:proofErr w:type="gramStart"/>
       <w:r>
         <w:t>3</w:t>
       </w:r>
       <w:r>
-        <w:t xml:space="preserve"> ? </w:t>
+        <w:t xml:space="preserve"> ?</w:t>
+      </w:r>
+      <w:proofErr w:type="gramEnd"/>
+      <w:r>
+        <w:t xml:space="preserve"> </w:t>
       </w:r>
       <w:r>
         <w:t xml:space="preserve">    (b)</w:t>
@@ -3390,8 +3487,13 @@
         <w:pStyle w:val="Listeavsnitt"/>
       </w:pPr>
       <w:r>
-        <w:t>and     4 &gt; 5 ?</w:t>
-      </w:r>
+        <w:t xml:space="preserve">and     4 &gt; </w:t>
+      </w:r>
+      <w:proofErr w:type="gramStart"/>
+      <w:r>
+        <w:t>5 ?</w:t>
+      </w:r>
+      <w:proofErr w:type="gramEnd"/>
       <w:r>
         <w:t xml:space="preserve">   (b)</w:t>
       </w:r>
@@ -3680,11 +3782,16 @@
       <w:r>
         <w:t xml:space="preserve"> &gt; </w:t>
       </w:r>
+      <w:proofErr w:type="gramStart"/>
       <w:r>
         <w:t>5</w:t>
       </w:r>
       <w:r>
-        <w:t xml:space="preserve"> ?   (b)</w:t>
+        <w:t xml:space="preserve"> ?</w:t>
+      </w:r>
+      <w:proofErr w:type="gramEnd"/>
+      <w:r>
+        <w:t xml:space="preserve">   (b)</w:t>
       </w:r>
     </w:p>
     <w:tbl>
@@ -3856,7 +3963,7 @@
     <w:tbl>
       <w:tblPr>
         <w:tblStyle w:val="Tabellrutenett"/>
-        <w:tblpPr w:leftFromText="141" w:rightFromText="141" w:vertAnchor="text" w:horzAnchor="page" w:tblpX="6551" w:tblpY="23"/>
+        <w:tblpPr w:leftFromText="141" w:rightFromText="141" w:vertAnchor="text" w:horzAnchor="page" w:tblpX="6555" w:tblpY="34"/>
         <w:tblW w:w="0" w:type="auto"/>
         <w:tblLook w:val="04A0" w:firstRow="1" w:lastRow="0" w:firstColumn="1" w:lastColumn="0" w:noHBand="0" w:noVBand="1"/>
       </w:tblPr>
@@ -4004,11 +4111,13 @@
       <w:r>
         <w:t xml:space="preserve">and     7 &gt; </w:t>
       </w:r>
-      <w:r>
-        <w:t>6</w:t>
-      </w:r>
-      <w:r>
-        <w:t xml:space="preserve"> ?   (</w:t>
+      <w:proofErr w:type="gramStart"/>
+      <w:r>
+        <w:t>6 ?</w:t>
+      </w:r>
+      <w:proofErr w:type="gramEnd"/>
+      <w:r>
+        <w:t xml:space="preserve">   (</w:t>
       </w:r>
       <w:r>
         <w:t>a</w:t>
@@ -4174,6 +4283,11 @@
       </w:r>
     </w:p>
     <w:p>
+      <w:r>
+        <w:t xml:space="preserve">Pseudo </w:t>
+      </w:r>
+    </w:p>
+    <w:p>
       <w:pPr>
         <w:pStyle w:val="Listeavsnitt"/>
       </w:pPr>
@@ -4534,7 +4648,7 @@
       <w:rPr>
         <w:noProof/>
       </w:rPr>
-      <w:t>11 March 2025</w:t>
+      <w:t>16 March 2025</w:t>
     </w:r>
     <w:r>
       <w:fldChar w:fldCharType="end"/>
@@ -4572,7 +4686,7 @@
       <w:rPr>
         <w:noProof/>
       </w:rPr>
-      <w:t>11 March 2025</w:t>
+      <w:t>16 March 2025</w:t>
     </w:r>
     <w:r>
       <w:fldChar w:fldCharType="end"/>

</xml_diff>

<commit_message>
I have now implemented the last codes and tried to meassure there execution time
</commit_message>
<xml_diff>
--- a/Assignment 2 Hermann Mjelde Hamnnes.docx
+++ b/Assignment 2 Hermann Mjelde Hamnnes.docx
@@ -334,9 +334,10 @@
             </w:tabs>
             <w:rPr>
               <w:rFonts w:asciiTheme="minorHAnsi" w:hAnsiTheme="minorHAnsi"/>
+              <w:noProof/>
               <w:color w:val="auto"/>
               <w:kern w:val="2"/>
-              <w:lang w:eastAsia="nb-NO"/>
+              <w:lang w:val="nb-NO" w:eastAsia="nb-NO"/>
             </w:rPr>
           </w:pPr>
           <w:r>
@@ -348,50 +349,58 @@
           <w:r>
             <w:fldChar w:fldCharType="separate"/>
           </w:r>
-          <w:hyperlink w:anchor="_Toc193033601" w:history="1">
+          <w:hyperlink w:anchor="_Toc193043656" w:history="1">
             <w:r>
               <w:rPr>
                 <w:rStyle w:val="Hyperkobling"/>
+                <w:noProof/>
               </w:rPr>
               <w:t>Tutorial Course 2</w:t>
             </w:r>
             <w:r>
               <w:rPr>
+                <w:noProof/>
                 <w:webHidden/>
               </w:rPr>
               <w:tab/>
             </w:r>
             <w:r>
               <w:rPr>
+                <w:noProof/>
                 <w:webHidden/>
               </w:rPr>
               <w:fldChar w:fldCharType="begin"/>
             </w:r>
             <w:r>
               <w:rPr>
+                <w:noProof/>
                 <w:webHidden/>
               </w:rPr>
-              <w:instrText xml:space="preserve"> PAGEREF _Toc193033601 \h </w:instrText>
+              <w:instrText xml:space="preserve"> PAGEREF _Toc193043656 \h </w:instrText>
             </w:r>
             <w:r>
               <w:rPr>
+                <w:noProof/>
                 <w:webHidden/>
               </w:rPr>
             </w:r>
             <w:r>
               <w:rPr>
+                <w:noProof/>
                 <w:webHidden/>
               </w:rPr>
               <w:fldChar w:fldCharType="separate"/>
             </w:r>
             <w:r>
               <w:rPr>
+                <w:noProof/>
                 <w:webHidden/>
               </w:rPr>
               <w:t>1</w:t>
             </w:r>
             <w:r>
               <w:rPr>
+                <w:noProof/>
                 <w:webHidden/>
               </w:rPr>
               <w:fldChar w:fldCharType="end"/>
@@ -406,55 +415,64 @@
             </w:tabs>
             <w:rPr>
               <w:rFonts w:asciiTheme="minorHAnsi" w:hAnsiTheme="minorHAnsi"/>
+              <w:noProof/>
               <w:color w:val="auto"/>
               <w:kern w:val="2"/>
-              <w:lang w:eastAsia="nb-NO"/>
+              <w:lang w:val="nb-NO" w:eastAsia="nb-NO"/>
             </w:rPr>
           </w:pPr>
-          <w:hyperlink w:anchor="_Toc193033602" w:history="1">
+          <w:hyperlink w:anchor="_Toc193043657" w:history="1">
             <w:r>
               <w:rPr>
                 <w:rStyle w:val="Hyperkobling"/>
+                <w:noProof/>
               </w:rPr>
               <w:t>Part 1</w:t>
             </w:r>
             <w:r>
               <w:rPr>
+                <w:noProof/>
                 <w:webHidden/>
               </w:rPr>
               <w:tab/>
             </w:r>
             <w:r>
               <w:rPr>
+                <w:noProof/>
                 <w:webHidden/>
               </w:rPr>
               <w:fldChar w:fldCharType="begin"/>
             </w:r>
             <w:r>
               <w:rPr>
+                <w:noProof/>
                 <w:webHidden/>
               </w:rPr>
-              <w:instrText xml:space="preserve"> PAGEREF _Toc193033602 \h </w:instrText>
+              <w:instrText xml:space="preserve"> PAGEREF _Toc193043657 \h </w:instrText>
             </w:r>
             <w:r>
               <w:rPr>
+                <w:noProof/>
                 <w:webHidden/>
               </w:rPr>
             </w:r>
             <w:r>
               <w:rPr>
+                <w:noProof/>
                 <w:webHidden/>
               </w:rPr>
               <w:fldChar w:fldCharType="separate"/>
             </w:r>
             <w:r>
               <w:rPr>
+                <w:noProof/>
                 <w:webHidden/>
               </w:rPr>
               <w:t>1</w:t>
             </w:r>
             <w:r>
               <w:rPr>
+                <w:noProof/>
                 <w:webHidden/>
               </w:rPr>
               <w:fldChar w:fldCharType="end"/>
@@ -469,55 +487,64 @@
             </w:tabs>
             <w:rPr>
               <w:rFonts w:asciiTheme="minorHAnsi" w:hAnsiTheme="minorHAnsi"/>
+              <w:noProof/>
               <w:color w:val="auto"/>
               <w:kern w:val="2"/>
-              <w:lang w:eastAsia="nb-NO"/>
+              <w:lang w:val="nb-NO" w:eastAsia="nb-NO"/>
             </w:rPr>
           </w:pPr>
-          <w:hyperlink w:anchor="_Toc193033603" w:history="1">
+          <w:hyperlink w:anchor="_Toc193043658" w:history="1">
             <w:r>
               <w:rPr>
                 <w:rStyle w:val="Hyperkobling"/>
+                <w:noProof/>
               </w:rPr>
               <w:t>Algorithm walkthrough</w:t>
             </w:r>
             <w:r>
               <w:rPr>
+                <w:noProof/>
                 <w:webHidden/>
               </w:rPr>
               <w:tab/>
             </w:r>
             <w:r>
               <w:rPr>
+                <w:noProof/>
                 <w:webHidden/>
               </w:rPr>
               <w:fldChar w:fldCharType="begin"/>
             </w:r>
             <w:r>
               <w:rPr>
+                <w:noProof/>
                 <w:webHidden/>
               </w:rPr>
-              <w:instrText xml:space="preserve"> PAGEREF _Toc193033603 \h </w:instrText>
+              <w:instrText xml:space="preserve"> PAGEREF _Toc193043658 \h </w:instrText>
             </w:r>
             <w:r>
               <w:rPr>
+                <w:noProof/>
                 <w:webHidden/>
               </w:rPr>
             </w:r>
             <w:r>
               <w:rPr>
+                <w:noProof/>
                 <w:webHidden/>
               </w:rPr>
               <w:fldChar w:fldCharType="separate"/>
             </w:r>
             <w:r>
               <w:rPr>
+                <w:noProof/>
                 <w:webHidden/>
               </w:rPr>
               <w:t>1</w:t>
             </w:r>
             <w:r>
               <w:rPr>
+                <w:noProof/>
                 <w:webHidden/>
               </w:rPr>
               <w:fldChar w:fldCharType="end"/>
@@ -532,55 +559,64 @@
             </w:tabs>
             <w:rPr>
               <w:rFonts w:asciiTheme="minorHAnsi" w:hAnsiTheme="minorHAnsi"/>
+              <w:noProof/>
               <w:color w:val="auto"/>
               <w:kern w:val="2"/>
-              <w:lang w:eastAsia="nb-NO"/>
+              <w:lang w:val="nb-NO" w:eastAsia="nb-NO"/>
             </w:rPr>
           </w:pPr>
-          <w:hyperlink w:anchor="_Toc193033604" w:history="1">
+          <w:hyperlink w:anchor="_Toc193043659" w:history="1">
             <w:r>
               <w:rPr>
                 <w:rStyle w:val="Hyperkobling"/>
+                <w:noProof/>
               </w:rPr>
               <w:t>Q1</w:t>
             </w:r>
             <w:r>
               <w:rPr>
+                <w:noProof/>
                 <w:webHidden/>
               </w:rPr>
               <w:tab/>
             </w:r>
             <w:r>
               <w:rPr>
+                <w:noProof/>
                 <w:webHidden/>
               </w:rPr>
               <w:fldChar w:fldCharType="begin"/>
             </w:r>
             <w:r>
               <w:rPr>
+                <w:noProof/>
                 <w:webHidden/>
               </w:rPr>
-              <w:instrText xml:space="preserve"> PAGEREF _Toc193033604 \h </w:instrText>
+              <w:instrText xml:space="preserve"> PAGEREF _Toc193043659 \h </w:instrText>
             </w:r>
             <w:r>
               <w:rPr>
+                <w:noProof/>
                 <w:webHidden/>
               </w:rPr>
             </w:r>
             <w:r>
               <w:rPr>
+                <w:noProof/>
                 <w:webHidden/>
               </w:rPr>
               <w:fldChar w:fldCharType="separate"/>
             </w:r>
             <w:r>
               <w:rPr>
+                <w:noProof/>
                 <w:webHidden/>
               </w:rPr>
               <w:t>2</w:t>
             </w:r>
             <w:r>
               <w:rPr>
+                <w:noProof/>
                 <w:webHidden/>
               </w:rPr>
               <w:fldChar w:fldCharType="end"/>
@@ -595,55 +631,136 @@
             </w:tabs>
             <w:rPr>
               <w:rFonts w:asciiTheme="minorHAnsi" w:hAnsiTheme="minorHAnsi"/>
+              <w:noProof/>
               <w:color w:val="auto"/>
               <w:kern w:val="2"/>
-              <w:lang w:eastAsia="nb-NO"/>
+              <w:lang w:val="nb-NO" w:eastAsia="nb-NO"/>
             </w:rPr>
           </w:pPr>
-          <w:hyperlink w:anchor="_Toc193033605" w:history="1">
+          <w:hyperlink w:anchor="_Toc193043660" w:history="1">
             <w:r>
               <w:rPr>
                 <w:rStyle w:val="Hyperkobling"/>
+                <w:noProof/>
               </w:rPr>
               <w:t>Q2</w:t>
             </w:r>
             <w:r>
               <w:rPr>
+                <w:noProof/>
                 <w:webHidden/>
               </w:rPr>
               <w:tab/>
             </w:r>
             <w:r>
               <w:rPr>
+                <w:noProof/>
                 <w:webHidden/>
               </w:rPr>
               <w:fldChar w:fldCharType="begin"/>
             </w:r>
             <w:r>
               <w:rPr>
+                <w:noProof/>
                 <w:webHidden/>
               </w:rPr>
-              <w:instrText xml:space="preserve"> PAGEREF _Toc193033605 \h </w:instrText>
+              <w:instrText xml:space="preserve"> PAGEREF _Toc193043660 \h </w:instrText>
             </w:r>
             <w:r>
               <w:rPr>
+                <w:noProof/>
                 <w:webHidden/>
               </w:rPr>
             </w:r>
             <w:r>
               <w:rPr>
+                <w:noProof/>
                 <w:webHidden/>
               </w:rPr>
               <w:fldChar w:fldCharType="separate"/>
             </w:r>
             <w:r>
               <w:rPr>
+                <w:noProof/>
                 <w:webHidden/>
               </w:rPr>
               <w:t>3</w:t>
             </w:r>
             <w:r>
               <w:rPr>
+                <w:noProof/>
+                <w:webHidden/>
+              </w:rPr>
+              <w:fldChar w:fldCharType="end"/>
+            </w:r>
+          </w:hyperlink>
+        </w:p>
+        <w:p>
+          <w:pPr>
+            <w:pStyle w:val="INNH3"/>
+            <w:tabs>
+              <w:tab w:val="right" w:leader="dot" w:pos="9016"/>
+            </w:tabs>
+            <w:rPr>
+              <w:rFonts w:asciiTheme="minorHAnsi" w:hAnsiTheme="minorHAnsi"/>
+              <w:noProof/>
+              <w:color w:val="auto"/>
+              <w:kern w:val="2"/>
+              <w:lang w:val="nb-NO" w:eastAsia="nb-NO"/>
+            </w:rPr>
+          </w:pPr>
+          <w:hyperlink w:anchor="_Toc193043661" w:history="1">
+            <w:r>
+              <w:rPr>
+                <w:rStyle w:val="Hyperkobling"/>
+                <w:noProof/>
+              </w:rPr>
+              <w:t>Q3</w:t>
+            </w:r>
+            <w:r>
+              <w:rPr>
+                <w:noProof/>
+                <w:webHidden/>
+              </w:rPr>
+              <w:tab/>
+            </w:r>
+            <w:r>
+              <w:rPr>
+                <w:noProof/>
+                <w:webHidden/>
+              </w:rPr>
+              <w:fldChar w:fldCharType="begin"/>
+            </w:r>
+            <w:r>
+              <w:rPr>
+                <w:noProof/>
+                <w:webHidden/>
+              </w:rPr>
+              <w:instrText xml:space="preserve"> PAGEREF _Toc193043661 \h </w:instrText>
+            </w:r>
+            <w:r>
+              <w:rPr>
+                <w:noProof/>
+                <w:webHidden/>
+              </w:rPr>
+            </w:r>
+            <w:r>
+              <w:rPr>
+                <w:noProof/>
+                <w:webHidden/>
+              </w:rPr>
+              <w:fldChar w:fldCharType="separate"/>
+            </w:r>
+            <w:r>
+              <w:rPr>
+                <w:noProof/>
+                <w:webHidden/>
+              </w:rPr>
+              <w:t>4</w:t>
+            </w:r>
+            <w:r>
+              <w:rPr>
+                <w:noProof/>
                 <w:webHidden/>
               </w:rPr>
               <w:fldChar w:fldCharType="end"/>
@@ -658,55 +775,64 @@
             </w:tabs>
             <w:rPr>
               <w:rFonts w:asciiTheme="minorHAnsi" w:hAnsiTheme="minorHAnsi"/>
+              <w:noProof/>
               <w:color w:val="auto"/>
               <w:kern w:val="2"/>
-              <w:lang w:eastAsia="nb-NO"/>
+              <w:lang w:val="nb-NO" w:eastAsia="nb-NO"/>
             </w:rPr>
           </w:pPr>
-          <w:hyperlink w:anchor="_Toc193033606" w:history="1">
+          <w:hyperlink w:anchor="_Toc193043662" w:history="1">
             <w:r>
               <w:rPr>
                 <w:rStyle w:val="Hyperkobling"/>
+                <w:noProof/>
               </w:rPr>
               <w:t>Table of resources</w:t>
             </w:r>
             <w:r>
               <w:rPr>
+                <w:noProof/>
                 <w:webHidden/>
               </w:rPr>
               <w:tab/>
             </w:r>
             <w:r>
               <w:rPr>
+                <w:noProof/>
                 <w:webHidden/>
               </w:rPr>
               <w:fldChar w:fldCharType="begin"/>
             </w:r>
             <w:r>
               <w:rPr>
+                <w:noProof/>
                 <w:webHidden/>
               </w:rPr>
-              <w:instrText xml:space="preserve"> PAGEREF _Toc193033606 \h </w:instrText>
+              <w:instrText xml:space="preserve"> PAGEREF _Toc193043662 \h </w:instrText>
             </w:r>
             <w:r>
               <w:rPr>
+                <w:noProof/>
                 <w:webHidden/>
               </w:rPr>
             </w:r>
             <w:r>
               <w:rPr>
+                <w:noProof/>
                 <w:webHidden/>
               </w:rPr>
               <w:fldChar w:fldCharType="separate"/>
             </w:r>
             <w:r>
               <w:rPr>
+                <w:noProof/>
                 <w:webHidden/>
               </w:rPr>
-              <w:t>4</w:t>
+              <w:t>5</w:t>
             </w:r>
             <w:r>
               <w:rPr>
+                <w:noProof/>
                 <w:webHidden/>
               </w:rPr>
               <w:fldChar w:fldCharType="end"/>
@@ -721,55 +847,64 @@
             </w:tabs>
             <w:rPr>
               <w:rFonts w:asciiTheme="minorHAnsi" w:hAnsiTheme="minorHAnsi"/>
+              <w:noProof/>
               <w:color w:val="auto"/>
               <w:kern w:val="2"/>
-              <w:lang w:eastAsia="nb-NO"/>
+              <w:lang w:val="nb-NO" w:eastAsia="nb-NO"/>
             </w:rPr>
           </w:pPr>
-          <w:hyperlink w:anchor="_Toc193033607" w:history="1">
+          <w:hyperlink w:anchor="_Toc193043663" w:history="1">
             <w:r>
               <w:rPr>
                 <w:rStyle w:val="Hyperkobling"/>
+                <w:noProof/>
               </w:rPr>
               <w:t>Last comments</w:t>
             </w:r>
             <w:r>
               <w:rPr>
+                <w:noProof/>
                 <w:webHidden/>
               </w:rPr>
               <w:tab/>
             </w:r>
             <w:r>
               <w:rPr>
+                <w:noProof/>
                 <w:webHidden/>
               </w:rPr>
               <w:fldChar w:fldCharType="begin"/>
             </w:r>
             <w:r>
               <w:rPr>
+                <w:noProof/>
                 <w:webHidden/>
               </w:rPr>
-              <w:instrText xml:space="preserve"> PAGEREF _Toc193033607 \h </w:instrText>
+              <w:instrText xml:space="preserve"> PAGEREF _Toc193043663 \h </w:instrText>
             </w:r>
             <w:r>
               <w:rPr>
+                <w:noProof/>
                 <w:webHidden/>
               </w:rPr>
             </w:r>
             <w:r>
               <w:rPr>
+                <w:noProof/>
                 <w:webHidden/>
               </w:rPr>
               <w:fldChar w:fldCharType="separate"/>
             </w:r>
             <w:r>
               <w:rPr>
+                <w:noProof/>
                 <w:webHidden/>
               </w:rPr>
-              <w:t>5</w:t>
+              <w:t>6</w:t>
             </w:r>
             <w:r>
               <w:rPr>
+                <w:noProof/>
                 <w:webHidden/>
               </w:rPr>
               <w:fldChar w:fldCharType="end"/>
@@ -805,7 +940,7 @@
       <w:pPr>
         <w:pStyle w:val="Overskrift1"/>
       </w:pPr>
-      <w:bookmarkStart w:id="0" w:name="_Toc193033601"/>
+      <w:bookmarkStart w:id="0" w:name="_Toc193043656"/>
       <w:r>
         <w:lastRenderedPageBreak/>
         <w:t xml:space="preserve">Tutorial Course </w:t>
@@ -819,7 +954,7 @@
       <w:pPr>
         <w:pStyle w:val="Overskrift2"/>
       </w:pPr>
-      <w:bookmarkStart w:id="1" w:name="_Toc193033602"/>
+      <w:bookmarkStart w:id="1" w:name="_Toc193043657"/>
       <w:r>
         <w:t>Part 1</w:t>
       </w:r>
@@ -829,7 +964,7 @@
       <w:pPr>
         <w:pStyle w:val="Overskrift3"/>
       </w:pPr>
-      <w:bookmarkStart w:id="2" w:name="_Toc193033603"/>
+      <w:bookmarkStart w:id="2" w:name="_Toc193043658"/>
       <w:r>
         <w:t>Algorithm</w:t>
       </w:r>
@@ -4513,7 +4648,7 @@
       <w:pPr>
         <w:pStyle w:val="Overskrift3"/>
       </w:pPr>
-      <w:bookmarkStart w:id="3" w:name="_Toc193033604"/>
+      <w:bookmarkStart w:id="3" w:name="_Toc193043659"/>
       <w:r>
         <w:t>Q1</w:t>
       </w:r>
@@ -12716,7 +12851,7 @@
       <w:pPr>
         <w:pStyle w:val="Overskrift3"/>
       </w:pPr>
-      <w:bookmarkStart w:id="4" w:name="_Toc193033605"/>
+      <w:bookmarkStart w:id="4" w:name="_Toc193043660"/>
       <w:r>
         <w:t>Q2</w:t>
       </w:r>
@@ -18985,9 +19120,11 @@
       <w:pPr>
         <w:pStyle w:val="Overskrift3"/>
       </w:pPr>
+      <w:bookmarkStart w:id="5" w:name="_Toc193043661"/>
       <w:r>
         <w:t>Q3</w:t>
       </w:r>
+      <w:bookmarkEnd w:id="5"/>
     </w:p>
     <w:p>
       <w:r>
@@ -25992,11 +26129,11 @@
       <w:pPr>
         <w:pStyle w:val="Overskrift1"/>
       </w:pPr>
-      <w:bookmarkStart w:id="5" w:name="_Toc193033606"/>
+      <w:bookmarkStart w:id="6" w:name="_Toc193043662"/>
       <w:r>
         <w:t>Table of resources</w:t>
       </w:r>
-      <w:bookmarkEnd w:id="5"/>
+      <w:bookmarkEnd w:id="6"/>
       <w:r>
         <w:t xml:space="preserve"> </w:t>
       </w:r>
@@ -26221,11 +26358,11 @@
       <w:pPr>
         <w:pStyle w:val="Overskrift1"/>
       </w:pPr>
-      <w:bookmarkStart w:id="6" w:name="_Toc193033607"/>
+      <w:bookmarkStart w:id="7" w:name="_Toc193043663"/>
       <w:r>
         <w:t>Last comments</w:t>
       </w:r>
-      <w:bookmarkEnd w:id="6"/>
+      <w:bookmarkEnd w:id="7"/>
     </w:p>
     <w:p>
       <w:r>

</xml_diff>

<commit_message>
Made some changes to make the ETA more exacte
</commit_message>
<xml_diff>
--- a/Assignment 2 Hermann Mjelde Hamnnes.docx
+++ b/Assignment 2 Hermann Mjelde Hamnnes.docx
@@ -1788,11 +1788,9 @@
       <w:r>
         <w:t xml:space="preserve">value of the first list is </w:t>
       </w:r>
-      <w:proofErr w:type="spellStart"/>
-      <w:r>
-        <w:t>grater</w:t>
-      </w:r>
-      <w:proofErr w:type="spellEnd"/>
+      <w:r>
+        <w:t>greater</w:t>
+      </w:r>
       <w:r>
         <w:t xml:space="preserve"> than the value of the second list then</w:t>
       </w:r>

</xml_diff>